<commit_message>
Rename validateAttribute to ValidatePositive Attribute
</commit_message>
<xml_diff>
--- a/Solution/1.docx
+++ b/Solution/1.docx
@@ -3,144 +3,490 @@
 <w:document xmlns:wpc="http://schemas.microsoft.com/office/word/2010/wordprocessingCanvas" xmlns:cx="http://schemas.microsoft.com/office/drawing/2014/chartex" xmlns:mc="http://schemas.openxmlformats.org/markup-compatibility/2006" xmlns:o="urn:schemas-microsoft-com:office:office" xmlns:r="http://schemas.openxmlformats.org/officeDocument/2006/relationships" xmlns:m="http://schemas.openxmlformats.org/officeDocument/2006/math" xmlns:v="urn:schemas-microsoft-com:vml" xmlns:wp14="http://schemas.microsoft.com/office/word/2010/wordprocessingDrawing" xmlns:wp="http://schemas.openxmlformats.org/drawingml/2006/wordprocessingDrawing" xmlns:w10="urn:schemas-microsoft-com:office:word" xmlns:w="http://schemas.openxmlformats.org/wordprocessingml/2006/main" xmlns:w14="http://schemas.microsoft.com/office/word/2010/wordml" xmlns:w15="http://schemas.microsoft.com/office/word/2012/wordml" xmlns:w16se="http://schemas.microsoft.com/office/word/2015/wordml/symex" xmlns:wpg="http://schemas.microsoft.com/office/word/2010/wordprocessingGroup" xmlns:wpi="http://schemas.microsoft.com/office/word/2010/wordprocessingInk" xmlns:wne="http://schemas.microsoft.com/office/word/2006/wordml" xmlns:wps="http://schemas.microsoft.com/office/word/2010/wordprocessingShape" mc:Ignorable="w14 w15 w16se wp14">
   <w:body>
     <w:p>
-      <w:r>
-        <w:t xml:space="preserve">1-Refactor the view model </w:t>
-      </w:r>
-    </w:p>
-    <w:p>
-      <w:pPr>
-        <w:pStyle w:val="ListParagraph"/>
-        <w:numPr>
-          <w:ilvl w:val="1"/>
-          <w:numId w:val="2"/>
-        </w:numPr>
-      </w:pPr>
-      <w:r>
-        <w:t xml:space="preserve">Change the model to meaningful name </w:t>
-      </w:r>
-    </w:p>
-    <w:p>
-      <w:pPr>
-        <w:pStyle w:val="ListParagraph"/>
-        <w:numPr>
-          <w:ilvl w:val="1"/>
-          <w:numId w:val="2"/>
-        </w:numPr>
-      </w:pPr>
-      <w:r>
-        <w:t>Remove redundant files &amp; used just one view model</w:t>
-      </w:r>
-    </w:p>
-    <w:p>
-      <w:pPr>
-        <w:pStyle w:val="ListParagraph"/>
-        <w:numPr>
-          <w:ilvl w:val="0"/>
-          <w:numId w:val="2"/>
-        </w:numPr>
-      </w:pPr>
-      <w:r>
-        <w:t xml:space="preserve">Add business logic to logic folder &amp; used it in controller instead of calling the database directly in controller </w:t>
-      </w:r>
-    </w:p>
-    <w:p>
-      <w:pPr>
-        <w:pStyle w:val="ListParagraph"/>
-        <w:numPr>
-          <w:ilvl w:val="0"/>
-          <w:numId w:val="2"/>
-        </w:numPr>
-      </w:pPr>
-      <w:r>
-        <w:t xml:space="preserve">Add unit test </w:t>
-      </w:r>
-      <w:proofErr w:type="gramStart"/>
-      <w:r>
-        <w:t>project :</w:t>
-      </w:r>
-      <w:proofErr w:type="gramEnd"/>
-    </w:p>
-    <w:p>
-      <w:pPr>
-        <w:pStyle w:val="ListParagraph"/>
-        <w:ind w:left="360"/>
-      </w:pPr>
-      <w:r>
-        <w:t>3-1-Add a unit test for controller</w:t>
-      </w:r>
-    </w:p>
-    <w:p>
-      <w:pPr>
-        <w:pStyle w:val="ListParagraph"/>
-        <w:ind w:left="360"/>
-      </w:pPr>
-      <w:r>
-        <w:t>3-2-Add a unit test for testing the calculation logic</w:t>
-      </w:r>
-    </w:p>
-    <w:p>
-      <w:r>
-        <w:t>4-Refactor views</w:t>
-      </w:r>
-    </w:p>
-    <w:p>
-      <w:pPr>
-        <w:rPr>
-          <w:rFonts w:ascii="Consolas" w:hAnsi="Consolas" w:cs="Consolas"/>
-          <w:sz w:val="19"/>
-          <w:szCs w:val="19"/>
-        </w:rPr>
-      </w:pPr>
-      <w:r>
-        <w:t xml:space="preserve">5-change </w:t>
+      <w:pPr>
+        <w:spacing w:after="0" w:line="240" w:lineRule="auto"/>
+        <w:rPr>
+          <w:rFonts w:ascii="Times New Roman" w:eastAsia="Times New Roman" w:hAnsi="Times New Roman" w:cs="Times New Roman"/>
+          <w:sz w:val="24"/>
+          <w:szCs w:val="24"/>
+          <w:lang w:eastAsia="en-GB"/>
+        </w:rPr>
+      </w:pPr>
+      <w:r>
+        <w:rPr>
+          <w:rFonts w:ascii="Arial" w:eastAsia="Times New Roman" w:hAnsi="Arial" w:cs="Arial"/>
+          <w:color w:val="000000"/>
+          <w:lang w:eastAsia="en-GB"/>
+        </w:rPr>
+        <w:t>1- Changes to application logic</w:t>
+      </w:r>
+    </w:p>
+    <w:p>
+      <w:pPr>
+        <w:spacing w:after="0" w:line="240" w:lineRule="auto"/>
+        <w:rPr>
+          <w:rFonts w:ascii="Times New Roman" w:eastAsia="Times New Roman" w:hAnsi="Times New Roman" w:cs="Times New Roman"/>
+          <w:sz w:val="24"/>
+          <w:szCs w:val="24"/>
+          <w:lang w:eastAsia="en-GB"/>
+        </w:rPr>
+      </w:pPr>
+    </w:p>
+    <w:p>
+      <w:pPr>
+        <w:spacing w:after="0" w:line="240" w:lineRule="auto"/>
+        <w:rPr>
+          <w:rFonts w:ascii="Times New Roman" w:eastAsia="Times New Roman" w:hAnsi="Times New Roman" w:cs="Times New Roman"/>
+          <w:sz w:val="24"/>
+          <w:szCs w:val="24"/>
+          <w:lang w:eastAsia="en-GB"/>
+        </w:rPr>
+      </w:pPr>
+      <w:r>
+        <w:rPr>
+          <w:rFonts w:ascii="Arial" w:eastAsia="Times New Roman" w:hAnsi="Arial" w:cs="Arial"/>
+          <w:color w:val="000000"/>
+          <w:lang w:eastAsia="en-GB"/>
+        </w:rPr>
+        <w:t xml:space="preserve">        1-1- Based on single responsibility principle, separated data access logic from controller     classes and put them in classes specifically responsible for handling data access corresponding to each entity type in the application model.</w:t>
+      </w:r>
+    </w:p>
+    <w:p>
+      <w:pPr>
+        <w:spacing w:after="0" w:line="240" w:lineRule="auto"/>
+        <w:rPr>
+          <w:rFonts w:ascii="Times New Roman" w:eastAsia="Times New Roman" w:hAnsi="Times New Roman" w:cs="Times New Roman"/>
+          <w:sz w:val="24"/>
+          <w:szCs w:val="24"/>
+          <w:lang w:eastAsia="en-GB"/>
+        </w:rPr>
+      </w:pPr>
+      <w:r>
+        <w:rPr>
+          <w:rFonts w:ascii="Arial" w:eastAsia="Times New Roman" w:hAnsi="Arial" w:cs="Arial"/>
+          <w:color w:val="000000"/>
+          <w:lang w:eastAsia="en-GB"/>
+        </w:rPr>
+        <w:t xml:space="preserve">        1-2- Implemented input validation for values posted from the client side to make sure they cannot violate business requirements. Added a custom “PositiveNumberAttribute” for this purpose.</w:t>
+      </w:r>
+    </w:p>
+    <w:p>
+      <w:pPr>
+        <w:spacing w:after="0" w:line="240" w:lineRule="auto"/>
+        <w:rPr>
+          <w:rFonts w:ascii="Times New Roman" w:eastAsia="Times New Roman" w:hAnsi="Times New Roman" w:cs="Times New Roman"/>
+          <w:sz w:val="24"/>
+          <w:szCs w:val="24"/>
+          <w:lang w:eastAsia="en-GB"/>
+        </w:rPr>
+      </w:pPr>
+    </w:p>
+    <w:p>
+      <w:pPr>
+        <w:spacing w:after="0" w:line="240" w:lineRule="auto"/>
+        <w:rPr>
+          <w:rFonts w:ascii="Times New Roman" w:eastAsia="Times New Roman" w:hAnsi="Times New Roman" w:cs="Times New Roman"/>
+          <w:sz w:val="24"/>
+          <w:szCs w:val="24"/>
+          <w:lang w:eastAsia="en-GB"/>
+        </w:rPr>
+      </w:pPr>
+      <w:r>
+        <w:rPr>
+          <w:rFonts w:ascii="Arial" w:eastAsia="Times New Roman" w:hAnsi="Arial" w:cs="Arial"/>
+          <w:color w:val="000000"/>
+          <w:lang w:eastAsia="en-GB"/>
+        </w:rPr>
+        <w:t>2- Changes to the view model</w:t>
+      </w:r>
+    </w:p>
+    <w:p>
+      <w:pPr>
+        <w:spacing w:after="0" w:line="240" w:lineRule="auto"/>
+        <w:rPr>
+          <w:rFonts w:ascii="Times New Roman" w:eastAsia="Times New Roman" w:hAnsi="Times New Roman" w:cs="Times New Roman"/>
+          <w:sz w:val="24"/>
+          <w:szCs w:val="24"/>
+          <w:lang w:eastAsia="en-GB"/>
+        </w:rPr>
+      </w:pPr>
+      <w:r>
+        <w:rPr>
+          <w:rFonts w:ascii="Arial" w:eastAsia="Times New Roman" w:hAnsi="Arial" w:cs="Arial"/>
+          <w:color w:val="000000"/>
+          <w:lang w:eastAsia="en-GB"/>
+        </w:rPr>
+        <w:t xml:space="preserve">    2-1- Renamed model classes with more self-explanatory names.</w:t>
+      </w:r>
+    </w:p>
+    <w:p>
+      <w:pPr>
+        <w:spacing w:after="0" w:line="240" w:lineRule="auto"/>
+        <w:rPr>
+          <w:rFonts w:ascii="Times New Roman" w:eastAsia="Times New Roman" w:hAnsi="Times New Roman" w:cs="Times New Roman"/>
+          <w:sz w:val="24"/>
+          <w:szCs w:val="24"/>
+          <w:lang w:eastAsia="en-GB"/>
+        </w:rPr>
+      </w:pPr>
+      <w:r>
+        <w:rPr>
+          <w:rFonts w:ascii="Arial" w:eastAsia="Times New Roman" w:hAnsi="Arial" w:cs="Arial"/>
+          <w:color w:val="000000"/>
+          <w:lang w:eastAsia="en-GB"/>
+        </w:rPr>
+        <w:t xml:space="preserve">    2-2- Organised view model classes in categorically cohesive bundles.</w:t>
+      </w:r>
+    </w:p>
+    <w:p>
+      <w:pPr>
+        <w:spacing w:after="0" w:line="240" w:lineRule="auto"/>
+        <w:rPr>
+          <w:rFonts w:ascii="Times New Roman" w:eastAsia="Times New Roman" w:hAnsi="Times New Roman" w:cs="Times New Roman"/>
+          <w:sz w:val="24"/>
+          <w:szCs w:val="24"/>
+          <w:lang w:eastAsia="en-GB"/>
+        </w:rPr>
+      </w:pPr>
+      <w:r>
+        <w:rPr>
+          <w:rFonts w:ascii="Arial" w:eastAsia="Times New Roman" w:hAnsi="Arial" w:cs="Arial"/>
+          <w:color w:val="000000"/>
+          <w:lang w:eastAsia="en-GB"/>
+        </w:rPr>
+        <w:t xml:space="preserve">    2-3- Changed “the amount” property from </w:t>
       </w:r>
       <w:proofErr w:type="spellStart"/>
       <w:r>
         <w:rPr>
-          <w:rFonts w:ascii="Consolas" w:hAnsi="Consolas" w:cs="Consolas"/>
-          <w:sz w:val="19"/>
-          <w:szCs w:val="19"/>
-        </w:rPr>
-        <w:t>RouteConfig</w:t>
+          <w:rFonts w:ascii="Arial" w:eastAsia="Times New Roman" w:hAnsi="Arial" w:cs="Arial"/>
+          <w:color w:val="000000"/>
+          <w:lang w:eastAsia="en-GB"/>
+        </w:rPr>
+        <w:t>int</w:t>
       </w:r>
       <w:proofErr w:type="spellEnd"/>
-    </w:p>
-    <w:p>
-      <w:pPr>
-        <w:rPr>
-          <w:rFonts w:ascii="Consolas" w:hAnsi="Consolas" w:cs="Consolas"/>
-          <w:sz w:val="19"/>
-          <w:szCs w:val="19"/>
-        </w:rPr>
-      </w:pPr>
-      <w:r>
-        <w:rPr>
-          <w:rFonts w:ascii="Consolas" w:hAnsi="Consolas" w:cs="Consolas"/>
-          <w:sz w:val="19"/>
-          <w:szCs w:val="19"/>
-        </w:rPr>
-        <w:t xml:space="preserve">6-avoid using hardcoded </w:t>
-      </w:r>
-      <w:r>
-        <w:rPr>
-          <w:rFonts w:ascii="Consolas" w:hAnsi="Consolas" w:cs="Consolas"/>
-          <w:sz w:val="19"/>
-          <w:szCs w:val="19"/>
-        </w:rPr>
-        <w:t>string</w:t>
-      </w:r>
-    </w:p>
-    <w:p>
-      <w:r>
-        <w:rPr>
-          <w:rFonts w:ascii="Consolas" w:hAnsi="Consolas" w:cs="Consolas"/>
-          <w:sz w:val="19"/>
-          <w:szCs w:val="19"/>
-        </w:rPr>
-        <w:t>7-Add validation attribute</w:t>
+      <w:r>
+        <w:rPr>
+          <w:rFonts w:ascii="Arial" w:eastAsia="Times New Roman" w:hAnsi="Arial" w:cs="Arial"/>
+          <w:color w:val="000000"/>
+          <w:lang w:eastAsia="en-GB"/>
+        </w:rPr>
+        <w:t xml:space="preserve"> to decimal to allow accurate calculations and to avoid unnecessary conversions for factional math purposes.</w:t>
+      </w:r>
+    </w:p>
+    <w:p>
+      <w:pPr>
+        <w:spacing w:after="0" w:line="240" w:lineRule="auto"/>
+        <w:rPr>
+          <w:rFonts w:ascii="Times New Roman" w:eastAsia="Times New Roman" w:hAnsi="Times New Roman" w:cs="Times New Roman"/>
+          <w:sz w:val="24"/>
+          <w:szCs w:val="24"/>
+          <w:lang w:eastAsia="en-GB"/>
+        </w:rPr>
+      </w:pPr>
+    </w:p>
+    <w:p>
+      <w:pPr>
+        <w:spacing w:after="0" w:line="240" w:lineRule="auto"/>
+        <w:rPr>
+          <w:rFonts w:ascii="Times New Roman" w:eastAsia="Times New Roman" w:hAnsi="Times New Roman" w:cs="Times New Roman"/>
+          <w:sz w:val="24"/>
+          <w:szCs w:val="24"/>
+          <w:lang w:eastAsia="en-GB"/>
+        </w:rPr>
+      </w:pPr>
+      <w:r>
+        <w:rPr>
+          <w:rFonts w:ascii="Arial" w:eastAsia="Times New Roman" w:hAnsi="Arial" w:cs="Arial"/>
+          <w:color w:val="000000"/>
+          <w:lang w:eastAsia="en-GB"/>
+        </w:rPr>
+        <w:t>3- Changes to Razor view templates</w:t>
+      </w:r>
+    </w:p>
+    <w:p>
+      <w:pPr>
+        <w:spacing w:after="0" w:line="240" w:lineRule="auto"/>
+        <w:rPr>
+          <w:rFonts w:ascii="Times New Roman" w:eastAsia="Times New Roman" w:hAnsi="Times New Roman" w:cs="Times New Roman"/>
+          <w:sz w:val="24"/>
+          <w:szCs w:val="24"/>
+          <w:lang w:eastAsia="en-GB"/>
+        </w:rPr>
+      </w:pPr>
+      <w:r>
+        <w:rPr>
+          <w:rFonts w:ascii="Arial" w:eastAsia="Times New Roman" w:hAnsi="Arial" w:cs="Arial"/>
+          <w:color w:val="000000"/>
+          <w:lang w:eastAsia="en-GB"/>
+        </w:rPr>
+        <w:t xml:space="preserve">     3-1 Renamed them to clearly and simply reflect their purpose</w:t>
+      </w:r>
+    </w:p>
+    <w:p>
+      <w:pPr>
+        <w:spacing w:after="0" w:line="240" w:lineRule="auto"/>
+        <w:rPr>
+          <w:rFonts w:ascii="Times New Roman" w:eastAsia="Times New Roman" w:hAnsi="Times New Roman" w:cs="Times New Roman"/>
+          <w:sz w:val="24"/>
+          <w:szCs w:val="24"/>
+          <w:lang w:eastAsia="en-GB"/>
+        </w:rPr>
+      </w:pPr>
+      <w:r>
+        <w:rPr>
+          <w:rFonts w:ascii="Arial" w:eastAsia="Times New Roman" w:hAnsi="Arial" w:cs="Arial"/>
+          <w:color w:val="000000"/>
+          <w:lang w:eastAsia="en-GB"/>
+        </w:rPr>
+        <w:t xml:space="preserve">     3-2 Further developed their mark-up to wrap input elements in forms with proper labels, validation message placeholders, etc.</w:t>
+      </w:r>
+    </w:p>
+    <w:p>
+      <w:pPr>
+        <w:spacing w:after="0" w:line="240" w:lineRule="auto"/>
+        <w:rPr>
+          <w:rFonts w:ascii="Times New Roman" w:eastAsia="Times New Roman" w:hAnsi="Times New Roman" w:cs="Times New Roman"/>
+          <w:sz w:val="24"/>
+          <w:szCs w:val="24"/>
+          <w:lang w:eastAsia="en-GB"/>
+        </w:rPr>
+      </w:pPr>
+    </w:p>
+    <w:p>
+      <w:pPr>
+        <w:spacing w:after="0" w:line="240" w:lineRule="auto"/>
+        <w:rPr>
+          <w:rFonts w:ascii="Times New Roman" w:eastAsia="Times New Roman" w:hAnsi="Times New Roman" w:cs="Times New Roman"/>
+          <w:sz w:val="24"/>
+          <w:szCs w:val="24"/>
+          <w:lang w:eastAsia="en-GB"/>
+        </w:rPr>
+      </w:pPr>
+      <w:r>
+        <w:rPr>
+          <w:rFonts w:ascii="Arial" w:eastAsia="Times New Roman" w:hAnsi="Arial" w:cs="Arial"/>
+          <w:color w:val="000000"/>
+          <w:lang w:eastAsia="en-GB"/>
+        </w:rPr>
+        <w:t>4- type-safety and name-safety</w:t>
+      </w:r>
+    </w:p>
+    <w:p>
+      <w:pPr>
+        <w:spacing w:after="0" w:line="240" w:lineRule="auto"/>
+        <w:rPr>
+          <w:rFonts w:ascii="Times New Roman" w:eastAsia="Times New Roman" w:hAnsi="Times New Roman" w:cs="Times New Roman"/>
+          <w:sz w:val="24"/>
+          <w:szCs w:val="24"/>
+          <w:lang w:eastAsia="en-GB"/>
+        </w:rPr>
+      </w:pPr>
+      <w:r>
+        <w:rPr>
+          <w:rFonts w:ascii="Arial" w:eastAsia="Times New Roman" w:hAnsi="Arial" w:cs="Arial"/>
+          <w:color w:val="000000"/>
+          <w:lang w:eastAsia="en-GB"/>
+        </w:rPr>
+        <w:t xml:space="preserve">     4-1 Used type-safe references in view files instead of hard-coded references to view model names.</w:t>
+      </w:r>
+    </w:p>
+    <w:p>
+      <w:pPr>
+        <w:spacing w:after="0" w:line="240" w:lineRule="auto"/>
+        <w:rPr>
+          <w:rFonts w:ascii="Times New Roman" w:eastAsia="Times New Roman" w:hAnsi="Times New Roman" w:cs="Times New Roman"/>
+          <w:sz w:val="24"/>
+          <w:szCs w:val="24"/>
+          <w:lang w:eastAsia="en-GB"/>
+        </w:rPr>
+      </w:pPr>
+      <w:r>
+        <w:rPr>
+          <w:rFonts w:ascii="Arial" w:eastAsia="Times New Roman" w:hAnsi="Arial" w:cs="Arial"/>
+          <w:color w:val="000000"/>
+          <w:lang w:eastAsia="en-GB"/>
+        </w:rPr>
+        <w:t xml:space="preserve">     4-2 Used type-safe references in RouteConfig instead of hard-coded references to controller names.</w:t>
+      </w:r>
+    </w:p>
+    <w:p>
+      <w:pPr>
+        <w:spacing w:after="0" w:line="240" w:lineRule="auto"/>
+        <w:rPr>
+          <w:rFonts w:ascii="Times New Roman" w:eastAsia="Times New Roman" w:hAnsi="Times New Roman" w:cs="Times New Roman"/>
+          <w:sz w:val="24"/>
+          <w:szCs w:val="24"/>
+          <w:lang w:eastAsia="en-GB"/>
+        </w:rPr>
+      </w:pPr>
+      <w:r>
+        <w:rPr>
+          <w:rFonts w:ascii="Arial" w:eastAsia="Times New Roman" w:hAnsi="Arial" w:cs="Arial"/>
+          <w:color w:val="000000"/>
+          <w:lang w:eastAsia="en-GB"/>
+        </w:rPr>
+        <w:t xml:space="preserve">     4-3- Couldn’t afford time to implement dependency injection for maximum type-safety and avoidance of tight-coupling between components of the solution.</w:t>
+      </w:r>
+    </w:p>
+    <w:p>
+      <w:pPr>
+        <w:spacing w:after="0" w:line="240" w:lineRule="auto"/>
+        <w:rPr>
+          <w:rFonts w:ascii="Times New Roman" w:eastAsia="Times New Roman" w:hAnsi="Times New Roman" w:cs="Times New Roman"/>
+          <w:sz w:val="24"/>
+          <w:szCs w:val="24"/>
+          <w:lang w:eastAsia="en-GB"/>
+        </w:rPr>
+      </w:pPr>
+    </w:p>
+    <w:p>
+      <w:pPr>
+        <w:spacing w:after="0" w:line="240" w:lineRule="auto"/>
+        <w:rPr>
+          <w:rFonts w:ascii="Times New Roman" w:eastAsia="Times New Roman" w:hAnsi="Times New Roman" w:cs="Times New Roman"/>
+          <w:sz w:val="24"/>
+          <w:szCs w:val="24"/>
+          <w:lang w:eastAsia="en-GB"/>
+        </w:rPr>
+      </w:pPr>
+      <w:r>
+        <w:rPr>
+          <w:rFonts w:ascii="Arial" w:eastAsia="Times New Roman" w:hAnsi="Arial" w:cs="Arial"/>
+          <w:color w:val="000000"/>
+          <w:lang w:eastAsia="en-GB"/>
+        </w:rPr>
+        <w:t>5- Testing</w:t>
+      </w:r>
+    </w:p>
+    <w:p>
+      <w:pPr>
+        <w:spacing w:after="0" w:line="240" w:lineRule="auto"/>
+        <w:rPr>
+          <w:rFonts w:ascii="Times New Roman" w:eastAsia="Times New Roman" w:hAnsi="Times New Roman" w:cs="Times New Roman"/>
+          <w:sz w:val="24"/>
+          <w:szCs w:val="24"/>
+          <w:lang w:eastAsia="en-GB"/>
+        </w:rPr>
+      </w:pPr>
+      <w:r>
+        <w:rPr>
+          <w:rFonts w:ascii="Arial" w:eastAsia="Times New Roman" w:hAnsi="Arial" w:cs="Arial"/>
+          <w:color w:val="000000"/>
+          <w:lang w:eastAsia="en-GB"/>
+        </w:rPr>
+        <w:tab/>
+        <w:t>5-1- Added a test project with unit tests.</w:t>
+      </w:r>
+    </w:p>
+    <w:p>
+      <w:pPr>
+        <w:spacing w:after="0" w:line="240" w:lineRule="auto"/>
+        <w:rPr>
+          <w:rFonts w:ascii="Times New Roman" w:eastAsia="Times New Roman" w:hAnsi="Times New Roman" w:cs="Times New Roman"/>
+          <w:sz w:val="24"/>
+          <w:szCs w:val="24"/>
+          <w:lang w:eastAsia="en-GB"/>
+        </w:rPr>
+      </w:pPr>
+      <w:r>
+        <w:rPr>
+          <w:rFonts w:ascii="Arial" w:eastAsia="Times New Roman" w:hAnsi="Arial" w:cs="Arial"/>
+          <w:color w:val="000000"/>
+          <w:sz w:val="14"/>
+          <w:szCs w:val="14"/>
+          <w:lang w:eastAsia="en-GB"/>
+        </w:rPr>
+        <w:t xml:space="preserve">                 </w:t>
+      </w:r>
+      <w:r>
+        <w:rPr>
+          <w:rFonts w:ascii="Arial" w:eastAsia="Times New Roman" w:hAnsi="Arial" w:cs="Arial"/>
+          <w:color w:val="000000"/>
+          <w:lang w:eastAsia="en-GB"/>
+        </w:rPr>
+        <w:t>5-2 Added unit tests to target controller actions and logic calculation separately</w:t>
+      </w:r>
+    </w:p>
+    <w:p>
+      <w:pPr>
+        <w:spacing w:after="0" w:line="240" w:lineRule="auto"/>
+        <w:rPr>
+          <w:rFonts w:ascii="Times New Roman" w:eastAsia="Times New Roman" w:hAnsi="Times New Roman" w:cs="Times New Roman"/>
+          <w:sz w:val="24"/>
+          <w:szCs w:val="24"/>
+          <w:lang w:eastAsia="en-GB"/>
+        </w:rPr>
+      </w:pPr>
+    </w:p>
+    <w:p>
+      <w:pPr>
+        <w:spacing w:after="0" w:line="240" w:lineRule="auto"/>
+        <w:rPr>
+          <w:rFonts w:ascii="Times New Roman" w:eastAsia="Times New Roman" w:hAnsi="Times New Roman" w:cs="Times New Roman"/>
+          <w:sz w:val="24"/>
+          <w:szCs w:val="24"/>
+          <w:lang w:eastAsia="en-GB"/>
+        </w:rPr>
+      </w:pPr>
+      <w:r>
+        <w:rPr>
+          <w:rFonts w:ascii="Arial" w:eastAsia="Times New Roman" w:hAnsi="Arial" w:cs="Arial"/>
+          <w:color w:val="000000"/>
+          <w:lang w:eastAsia="en-GB"/>
+        </w:rPr>
+        <w:t xml:space="preserve">6- Added style sheets with minor aesthetic </w:t>
       </w:r>
       <w:bookmarkStart w:id="0" w:name="_GoBack"/>
       <w:bookmarkEnd w:id="0"/>
+      <w:r>
+        <w:rPr>
+          <w:rFonts w:ascii="Arial" w:eastAsia="Times New Roman" w:hAnsi="Arial" w:cs="Arial"/>
+          <w:color w:val="000000"/>
+          <w:lang w:eastAsia="en-GB"/>
+        </w:rPr>
+        <w:t>changes as a foundation for further UI development.</w:t>
+      </w:r>
+    </w:p>
+    <w:p>
+      <w:pPr>
+        <w:spacing w:after="240" w:line="240" w:lineRule="auto"/>
+        <w:rPr>
+          <w:rFonts w:ascii="Times New Roman" w:eastAsia="Times New Roman" w:hAnsi="Times New Roman" w:cs="Times New Roman"/>
+          <w:sz w:val="24"/>
+          <w:szCs w:val="24"/>
+          <w:lang w:eastAsia="en-GB"/>
+        </w:rPr>
+      </w:pPr>
+      <w:r>
+        <w:rPr>
+          <w:rFonts w:ascii="Times New Roman" w:eastAsia="Times New Roman" w:hAnsi="Times New Roman" w:cs="Times New Roman"/>
+          <w:sz w:val="24"/>
+          <w:szCs w:val="24"/>
+          <w:lang w:eastAsia="en-GB"/>
+        </w:rPr>
+        <w:br/>
+      </w:r>
+    </w:p>
+    <w:p>
+      <w:pPr>
+        <w:spacing w:after="0" w:line="240" w:lineRule="auto"/>
+        <w:rPr>
+          <w:rFonts w:ascii="Times New Roman" w:eastAsia="Times New Roman" w:hAnsi="Times New Roman" w:cs="Times New Roman"/>
+          <w:sz w:val="24"/>
+          <w:szCs w:val="24"/>
+          <w:lang w:eastAsia="en-GB"/>
+        </w:rPr>
+      </w:pPr>
+      <w:r>
+        <w:rPr>
+          <w:rFonts w:ascii="Arial" w:eastAsia="Times New Roman" w:hAnsi="Arial" w:cs="Arial"/>
+          <w:color w:val="000000"/>
+          <w:lang w:eastAsia="en-GB"/>
+        </w:rPr>
+        <w:t>============================================</w:t>
+      </w:r>
     </w:p>
     <w:p/>
     <w:p/>
@@ -799,6 +1145,28 @@
       <w:contextualSpacing/>
     </w:pPr>
   </w:style>
+  <w:style w:type="paragraph" w:styleId="NormalWeb">
+    <w:name w:val="Normal (Web)"/>
+    <w:basedOn w:val="Normal"/>
+    <w:uiPriority w:val="99"/>
+    <w:semiHidden/>
+    <w:unhideWhenUsed/>
+    <w:rsid w:val="00F14F0B"/>
+    <w:pPr>
+      <w:spacing w:before="100" w:beforeAutospacing="1" w:after="100" w:afterAutospacing="1" w:line="240" w:lineRule="auto"/>
+    </w:pPr>
+    <w:rPr>
+      <w:rFonts w:ascii="Times New Roman" w:eastAsia="Times New Roman" w:hAnsi="Times New Roman" w:cs="Times New Roman"/>
+      <w:sz w:val="24"/>
+      <w:szCs w:val="24"/>
+      <w:lang w:eastAsia="en-GB"/>
+    </w:rPr>
+  </w:style>
+  <w:style w:type="character" w:customStyle="1" w:styleId="apple-tab-span">
+    <w:name w:val="apple-tab-span"/>
+    <w:basedOn w:val="DefaultParagraphFont"/>
+    <w:rsid w:val="00F14F0B"/>
+  </w:style>
 </w:styles>
 </file>
 

</xml_diff>